<commit_message>
Create Skeleton Diagrams and Database Tables
</commit_message>
<xml_diff>
--- a/Word/EMPS Software Design Specifications.docx
+++ b/Word/EMPS Software Design Specifications.docx
@@ -96,6 +96,7 @@
                 <w:dataBinding w:prefixMappings="xmlns:ns0='http://schemas.openxmlformats.org/package/2006/metadata/core-properties' xmlns:ns1='http://purl.org/dc/elements/1.1/'" w:xpath="/ns0:coreProperties[1]/ns1:title[1]" w:storeItemID="{6C3C8BC8-F283-45AE-878A-BAB7291924A1}"/>
                 <w:text/>
               </w:sdtPr>
+              <w:sdtEndPr/>
               <w:sdtContent>
                 <w:tc>
                   <w:tcPr>
@@ -145,6 +146,7 @@
                 <w:dataBinding w:prefixMappings="xmlns:ns0='http://schemas.openxmlformats.org/package/2006/metadata/core-properties' xmlns:ns1='http://purl.org/dc/elements/1.1/'" w:xpath="/ns0:coreProperties[1]/ns1:subject[1]" w:storeItemID="{6C3C8BC8-F283-45AE-878A-BAB7291924A1}"/>
                 <w:text/>
               </w:sdtPr>
+              <w:sdtEndPr/>
               <w:sdtContent>
                 <w:tc>
                   <w:tcPr>
@@ -215,6 +217,7 @@
                 <w:dataBinding w:prefixMappings="xmlns:ns0='http://schemas.openxmlformats.org/package/2006/metadata/core-properties' xmlns:ns1='http://purl.org/dc/elements/1.1/'" w:xpath="/ns0:coreProperties[1]/ns1:creator[1]" w:storeItemID="{6C3C8BC8-F283-45AE-878A-BAB7291924A1}"/>
                 <w:text/>
               </w:sdtPr>
+              <w:sdtEndPr/>
               <w:sdtContent>
                 <w:tc>
                   <w:tcPr>
@@ -266,6 +269,7 @@
                   <w:calendar w:val="gregorian"/>
                 </w:date>
               </w:sdtPr>
+              <w:sdtEndPr/>
               <w:sdtContent>
                 <w:tc>
                   <w:tcPr>
@@ -355,6 +359,8 @@
             <w:br w:type="page"/>
           </w:r>
         </w:p>
+        <w:bookmarkStart w:id="0" w:name="_GoBack" w:displacedByCustomXml="next"/>
+        <w:bookmarkEnd w:id="0" w:displacedByCustomXml="next"/>
       </w:sdtContent>
     </w:sdt>
     <w:sdt>
@@ -423,7 +429,7 @@
             </w:rPr>
             <w:fldChar w:fldCharType="separate"/>
           </w:r>
-          <w:hyperlink w:anchor="_Toc173480488" w:history="1">
+          <w:hyperlink w:anchor="_Toc173491102" w:history="1">
             <w:r>
               <w:rPr>
                 <w:rStyle w:val="Hyperlink"/>
@@ -454,7 +460,7 @@
                 <w:noProof/>
                 <w:webHidden/>
               </w:rPr>
-              <w:instrText xml:space="preserve"> PAGEREF _Toc173480488 \h </w:instrText>
+              <w:instrText xml:space="preserve"> PAGEREF _Toc173491102 \h </w:instrText>
             </w:r>
             <w:r>
               <w:rPr>
@@ -500,7 +506,7 @@
               <w:noProof/>
             </w:rPr>
           </w:pPr>
-          <w:hyperlink w:anchor="_Toc173480489" w:history="1">
+          <w:hyperlink w:anchor="_Toc173491103" w:history="1">
             <w:r>
               <w:rPr>
                 <w:rStyle w:val="Hyperlink"/>
@@ -531,7 +537,7 @@
                 <w:noProof/>
                 <w:webHidden/>
               </w:rPr>
-              <w:instrText xml:space="preserve"> PAGEREF _Toc173480489 \h </w:instrText>
+              <w:instrText xml:space="preserve"> PAGEREF _Toc173491103 \h </w:instrText>
             </w:r>
             <w:r>
               <w:rPr>
@@ -577,7 +583,7 @@
               <w:noProof/>
             </w:rPr>
           </w:pPr>
-          <w:hyperlink w:anchor="_Toc173480490" w:history="1">
+          <w:hyperlink w:anchor="_Toc173491104" w:history="1">
             <w:r>
               <w:rPr>
                 <w:rStyle w:val="Hyperlink"/>
@@ -608,7 +614,7 @@
                 <w:noProof/>
                 <w:webHidden/>
               </w:rPr>
-              <w:instrText xml:space="preserve"> PAGEREF _Toc173480490 \h </w:instrText>
+              <w:instrText xml:space="preserve"> PAGEREF _Toc173491104 \h </w:instrText>
             </w:r>
             <w:r>
               <w:rPr>
@@ -654,7 +660,7 @@
               <w:noProof/>
             </w:rPr>
           </w:pPr>
-          <w:hyperlink w:anchor="_Toc173480491" w:history="1">
+          <w:hyperlink w:anchor="_Toc173491105" w:history="1">
             <w:r>
               <w:rPr>
                 <w:rStyle w:val="Hyperlink"/>
@@ -685,7 +691,7 @@
                 <w:noProof/>
                 <w:webHidden/>
               </w:rPr>
-              <w:instrText xml:space="preserve"> PAGEREF _Toc173480491 \h </w:instrText>
+              <w:instrText xml:space="preserve"> PAGEREF _Toc173491105 \h </w:instrText>
             </w:r>
             <w:r>
               <w:rPr>
@@ -731,7 +737,7 @@
               <w:noProof/>
             </w:rPr>
           </w:pPr>
-          <w:hyperlink w:anchor="_Toc173480492" w:history="1">
+          <w:hyperlink w:anchor="_Toc173491106" w:history="1">
             <w:r>
               <w:rPr>
                 <w:rStyle w:val="Hyperlink"/>
@@ -762,7 +768,7 @@
                 <w:noProof/>
                 <w:webHidden/>
               </w:rPr>
-              <w:instrText xml:space="preserve"> PAGEREF _Toc173480492 \h </w:instrText>
+              <w:instrText xml:space="preserve"> PAGEREF _Toc173491106 \h </w:instrText>
             </w:r>
             <w:r>
               <w:rPr>
@@ -796,8 +802,6 @@
               <w:fldChar w:fldCharType="end"/>
             </w:r>
           </w:hyperlink>
-          <w:bookmarkStart w:id="0" w:name="_GoBack"/>
-          <w:bookmarkEnd w:id="0"/>
         </w:p>
         <w:p>
           <w:pPr>
@@ -810,7 +814,7 @@
               <w:noProof/>
             </w:rPr>
           </w:pPr>
-          <w:hyperlink w:anchor="_Toc173480493" w:history="1">
+          <w:hyperlink w:anchor="_Toc173491107" w:history="1">
             <w:r>
               <w:rPr>
                 <w:rStyle w:val="Hyperlink"/>
@@ -841,7 +845,7 @@
                 <w:noProof/>
                 <w:webHidden/>
               </w:rPr>
-              <w:instrText xml:space="preserve"> PAGEREF _Toc173480493 \h </w:instrText>
+              <w:instrText xml:space="preserve"> PAGEREF _Toc173491107 \h </w:instrText>
             </w:r>
             <w:r>
               <w:rPr>
@@ -887,7 +891,7 @@
               <w:noProof/>
             </w:rPr>
           </w:pPr>
-          <w:hyperlink w:anchor="_Toc173480494" w:history="1">
+          <w:hyperlink w:anchor="_Toc173491108" w:history="1">
             <w:r>
               <w:rPr>
                 <w:rStyle w:val="Hyperlink"/>
@@ -918,7 +922,7 @@
                 <w:noProof/>
                 <w:webHidden/>
               </w:rPr>
-              <w:instrText xml:space="preserve"> PAGEREF _Toc173480494 \h </w:instrText>
+              <w:instrText xml:space="preserve"> PAGEREF _Toc173491108 \h </w:instrText>
             </w:r>
             <w:r>
               <w:rPr>
@@ -964,7 +968,7 @@
               <w:noProof/>
             </w:rPr>
           </w:pPr>
-          <w:hyperlink w:anchor="_Toc173480495" w:history="1">
+          <w:hyperlink w:anchor="_Toc173491109" w:history="1">
             <w:r>
               <w:rPr>
                 <w:rStyle w:val="Hyperlink"/>
@@ -995,7 +999,7 @@
                 <w:noProof/>
                 <w:webHidden/>
               </w:rPr>
-              <w:instrText xml:space="preserve"> PAGEREF _Toc173480495 \h </w:instrText>
+              <w:instrText xml:space="preserve"> PAGEREF _Toc173491109 \h </w:instrText>
             </w:r>
             <w:r>
               <w:rPr>
@@ -1041,7 +1045,7 @@
               <w:noProof/>
             </w:rPr>
           </w:pPr>
-          <w:hyperlink w:anchor="_Toc173480496" w:history="1">
+          <w:hyperlink w:anchor="_Toc173491110" w:history="1">
             <w:r>
               <w:rPr>
                 <w:rStyle w:val="Hyperlink"/>
@@ -1072,7 +1076,7 @@
                 <w:noProof/>
                 <w:webHidden/>
               </w:rPr>
-              <w:instrText xml:space="preserve"> PAGEREF _Toc173480496 \h </w:instrText>
+              <w:instrText xml:space="preserve"> PAGEREF _Toc173491110 \h </w:instrText>
             </w:r>
             <w:r>
               <w:rPr>
@@ -1118,7 +1122,7 @@
               <w:noProof/>
             </w:rPr>
           </w:pPr>
-          <w:hyperlink w:anchor="_Toc173480497" w:history="1">
+          <w:hyperlink w:anchor="_Toc173491111" w:history="1">
             <w:r>
               <w:rPr>
                 <w:rStyle w:val="Hyperlink"/>
@@ -1149,7 +1153,7 @@
                 <w:noProof/>
                 <w:webHidden/>
               </w:rPr>
-              <w:instrText xml:space="preserve"> PAGEREF _Toc173480497 \h </w:instrText>
+              <w:instrText xml:space="preserve"> PAGEREF _Toc173491111 \h </w:instrText>
             </w:r>
             <w:r>
               <w:rPr>
@@ -1195,7 +1199,7 @@
               <w:noProof/>
             </w:rPr>
           </w:pPr>
-          <w:hyperlink w:anchor="_Toc173480498" w:history="1">
+          <w:hyperlink w:anchor="_Toc173491112" w:history="1">
             <w:r>
               <w:rPr>
                 <w:rStyle w:val="Hyperlink"/>
@@ -1226,7 +1230,7 @@
                 <w:noProof/>
                 <w:webHidden/>
               </w:rPr>
-              <w:instrText xml:space="preserve"> PAGEREF _Toc173480498 \h </w:instrText>
+              <w:instrText xml:space="preserve"> PAGEREF _Toc173491112 \h </w:instrText>
             </w:r>
             <w:r>
               <w:rPr>
@@ -1272,7 +1276,7 @@
               <w:noProof/>
             </w:rPr>
           </w:pPr>
-          <w:hyperlink w:anchor="_Toc173480499" w:history="1">
+          <w:hyperlink w:anchor="_Toc173491113" w:history="1">
             <w:r>
               <w:rPr>
                 <w:rStyle w:val="Hyperlink"/>
@@ -1303,7 +1307,7 @@
                 <w:noProof/>
                 <w:webHidden/>
               </w:rPr>
-              <w:instrText xml:space="preserve"> PAGEREF _Toc173480499 \h </w:instrText>
+              <w:instrText xml:space="preserve"> PAGEREF _Toc173491113 \h </w:instrText>
             </w:r>
             <w:r>
               <w:rPr>
@@ -1349,7 +1353,7 @@
               <w:noProof/>
             </w:rPr>
           </w:pPr>
-          <w:hyperlink w:anchor="_Toc173480500" w:history="1">
+          <w:hyperlink w:anchor="_Toc173491114" w:history="1">
             <w:r>
               <w:rPr>
                 <w:rStyle w:val="Hyperlink"/>
@@ -1380,7 +1384,7 @@
                 <w:noProof/>
                 <w:webHidden/>
               </w:rPr>
-              <w:instrText xml:space="preserve"> PAGEREF _Toc173480500 \h </w:instrText>
+              <w:instrText xml:space="preserve"> PAGEREF _Toc173491114 \h </w:instrText>
             </w:r>
             <w:r>
               <w:rPr>
@@ -1426,7 +1430,7 @@
               <w:noProof/>
             </w:rPr>
           </w:pPr>
-          <w:hyperlink w:anchor="_Toc173480501" w:history="1">
+          <w:hyperlink w:anchor="_Toc173491115" w:history="1">
             <w:r>
               <w:rPr>
                 <w:rStyle w:val="Hyperlink"/>
@@ -1457,7 +1461,7 @@
                 <w:noProof/>
                 <w:webHidden/>
               </w:rPr>
-              <w:instrText xml:space="preserve"> PAGEREF _Toc173480501 \h </w:instrText>
+              <w:instrText xml:space="preserve"> PAGEREF _Toc173491115 \h </w:instrText>
             </w:r>
             <w:r>
               <w:rPr>
@@ -1503,7 +1507,7 @@
               <w:noProof/>
             </w:rPr>
           </w:pPr>
-          <w:hyperlink w:anchor="_Toc173480502" w:history="1">
+          <w:hyperlink w:anchor="_Toc173491116" w:history="1">
             <w:r>
               <w:rPr>
                 <w:rStyle w:val="Hyperlink"/>
@@ -1534,7 +1538,7 @@
                 <w:noProof/>
                 <w:webHidden/>
               </w:rPr>
-              <w:instrText xml:space="preserve"> PAGEREF _Toc173480502 \h </w:instrText>
+              <w:instrText xml:space="preserve"> PAGEREF _Toc173491116 \h </w:instrText>
             </w:r>
             <w:r>
               <w:rPr>
@@ -1580,7 +1584,7 @@
               <w:noProof/>
             </w:rPr>
           </w:pPr>
-          <w:hyperlink w:anchor="_Toc173480503" w:history="1">
+          <w:hyperlink w:anchor="_Toc173491117" w:history="1">
             <w:r>
               <w:rPr>
                 <w:rStyle w:val="Hyperlink"/>
@@ -1611,7 +1615,7 @@
                 <w:noProof/>
                 <w:webHidden/>
               </w:rPr>
-              <w:instrText xml:space="preserve"> PAGEREF _Toc173480503 \h </w:instrText>
+              <w:instrText xml:space="preserve"> PAGEREF _Toc173491117 \h </w:instrText>
             </w:r>
             <w:r>
               <w:rPr>
@@ -1657,7 +1661,7 @@
               <w:noProof/>
             </w:rPr>
           </w:pPr>
-          <w:hyperlink w:anchor="_Toc173480504" w:history="1">
+          <w:hyperlink w:anchor="_Toc173491118" w:history="1">
             <w:r>
               <w:rPr>
                 <w:rStyle w:val="Hyperlink"/>
@@ -1688,7 +1692,7 @@
                 <w:noProof/>
                 <w:webHidden/>
               </w:rPr>
-              <w:instrText xml:space="preserve"> PAGEREF _Toc173480504 \h </w:instrText>
+              <w:instrText xml:space="preserve"> PAGEREF _Toc173491118 \h </w:instrText>
             </w:r>
             <w:r>
               <w:rPr>
@@ -1734,7 +1738,7 @@
               <w:noProof/>
             </w:rPr>
           </w:pPr>
-          <w:hyperlink w:anchor="_Toc173480505" w:history="1">
+          <w:hyperlink w:anchor="_Toc173491119" w:history="1">
             <w:r>
               <w:rPr>
                 <w:rStyle w:val="Hyperlink"/>
@@ -1765,7 +1769,7 @@
                 <w:noProof/>
                 <w:webHidden/>
               </w:rPr>
-              <w:instrText xml:space="preserve"> PAGEREF _Toc173480505 \h </w:instrText>
+              <w:instrText xml:space="preserve"> PAGEREF _Toc173491119 \h </w:instrText>
             </w:r>
             <w:r>
               <w:rPr>
@@ -1811,7 +1815,7 @@
               <w:noProof/>
             </w:rPr>
           </w:pPr>
-          <w:hyperlink w:anchor="_Toc173480506" w:history="1">
+          <w:hyperlink w:anchor="_Toc173491120" w:history="1">
             <w:r>
               <w:rPr>
                 <w:rStyle w:val="Hyperlink"/>
@@ -1842,7 +1846,7 @@
                 <w:noProof/>
                 <w:webHidden/>
               </w:rPr>
-              <w:instrText xml:space="preserve"> PAGEREF _Toc173480506 \h </w:instrText>
+              <w:instrText xml:space="preserve"> PAGEREF _Toc173491120 \h </w:instrText>
             </w:r>
             <w:r>
               <w:rPr>
@@ -1888,7 +1892,7 @@
               <w:noProof/>
             </w:rPr>
           </w:pPr>
-          <w:hyperlink w:anchor="_Toc173480507" w:history="1">
+          <w:hyperlink w:anchor="_Toc173491121" w:history="1">
             <w:r>
               <w:rPr>
                 <w:rStyle w:val="Hyperlink"/>
@@ -1919,7 +1923,7 @@
                 <w:noProof/>
                 <w:webHidden/>
               </w:rPr>
-              <w:instrText xml:space="preserve"> PAGEREF _Toc173480507 \h </w:instrText>
+              <w:instrText xml:space="preserve"> PAGEREF _Toc173491121 \h </w:instrText>
             </w:r>
             <w:r>
               <w:rPr>
@@ -1965,7 +1969,7 @@
               <w:noProof/>
             </w:rPr>
           </w:pPr>
-          <w:hyperlink w:anchor="_Toc173480508" w:history="1">
+          <w:hyperlink w:anchor="_Toc173491122" w:history="1">
             <w:r>
               <w:rPr>
                 <w:rStyle w:val="Hyperlink"/>
@@ -1996,7 +2000,7 @@
                 <w:noProof/>
                 <w:webHidden/>
               </w:rPr>
-              <w:instrText xml:space="preserve"> PAGEREF _Toc173480508 \h </w:instrText>
+              <w:instrText xml:space="preserve"> PAGEREF _Toc173491122 \h </w:instrText>
             </w:r>
             <w:r>
               <w:rPr>
@@ -2042,7 +2046,7 @@
               <w:noProof/>
             </w:rPr>
           </w:pPr>
-          <w:hyperlink w:anchor="_Toc173480509" w:history="1">
+          <w:hyperlink w:anchor="_Toc173491123" w:history="1">
             <w:r>
               <w:rPr>
                 <w:rStyle w:val="Hyperlink"/>
@@ -2073,7 +2077,7 @@
                 <w:noProof/>
                 <w:webHidden/>
               </w:rPr>
-              <w:instrText xml:space="preserve"> PAGEREF _Toc173480509 \h </w:instrText>
+              <w:instrText xml:space="preserve"> PAGEREF _Toc173491123 \h </w:instrText>
             </w:r>
             <w:r>
               <w:rPr>
@@ -2119,7 +2123,7 @@
               <w:noProof/>
             </w:rPr>
           </w:pPr>
-          <w:hyperlink w:anchor="_Toc173480510" w:history="1">
+          <w:hyperlink w:anchor="_Toc173491124" w:history="1">
             <w:r>
               <w:rPr>
                 <w:rStyle w:val="Hyperlink"/>
@@ -2150,7 +2154,7 @@
                 <w:noProof/>
                 <w:webHidden/>
               </w:rPr>
-              <w:instrText xml:space="preserve"> PAGEREF _Toc173480510 \h </w:instrText>
+              <w:instrText xml:space="preserve"> PAGEREF _Toc173491124 \h </w:instrText>
             </w:r>
             <w:r>
               <w:rPr>
@@ -2196,7 +2200,7 @@
               <w:noProof/>
             </w:rPr>
           </w:pPr>
-          <w:hyperlink w:anchor="_Toc173480511" w:history="1">
+          <w:hyperlink w:anchor="_Toc173491125" w:history="1">
             <w:r>
               <w:rPr>
                 <w:rStyle w:val="Hyperlink"/>
@@ -2227,7 +2231,7 @@
                 <w:noProof/>
                 <w:webHidden/>
               </w:rPr>
-              <w:instrText xml:space="preserve"> PAGEREF _Toc173480511 \h </w:instrText>
+              <w:instrText xml:space="preserve"> PAGEREF _Toc173491125 \h </w:instrText>
             </w:r>
             <w:r>
               <w:rPr>
@@ -2273,7 +2277,7 @@
               <w:noProof/>
             </w:rPr>
           </w:pPr>
-          <w:hyperlink w:anchor="_Toc173480512" w:history="1">
+          <w:hyperlink w:anchor="_Toc173491126" w:history="1">
             <w:r>
               <w:rPr>
                 <w:rStyle w:val="Hyperlink"/>
@@ -2304,7 +2308,7 @@
                 <w:noProof/>
                 <w:webHidden/>
               </w:rPr>
-              <w:instrText xml:space="preserve"> PAGEREF _Toc173480512 \h </w:instrText>
+              <w:instrText xml:space="preserve"> PAGEREF _Toc173491126 \h </w:instrText>
             </w:r>
             <w:r>
               <w:rPr>
@@ -2350,7 +2354,7 @@
               <w:noProof/>
             </w:rPr>
           </w:pPr>
-          <w:hyperlink w:anchor="_Toc173480513" w:history="1">
+          <w:hyperlink w:anchor="_Toc173491127" w:history="1">
             <w:r>
               <w:rPr>
                 <w:rStyle w:val="Hyperlink"/>
@@ -2381,7 +2385,7 @@
                 <w:noProof/>
                 <w:webHidden/>
               </w:rPr>
-              <w:instrText xml:space="preserve"> PAGEREF _Toc173480513 \h </w:instrText>
+              <w:instrText xml:space="preserve"> PAGEREF _Toc173491127 \h </w:instrText>
             </w:r>
             <w:r>
               <w:rPr>
@@ -2427,7 +2431,7 @@
               <w:noProof/>
             </w:rPr>
           </w:pPr>
-          <w:hyperlink w:anchor="_Toc173480514" w:history="1">
+          <w:hyperlink w:anchor="_Toc173491128" w:history="1">
             <w:r>
               <w:rPr>
                 <w:rStyle w:val="Hyperlink"/>
@@ -2458,7 +2462,7 @@
                 <w:noProof/>
                 <w:webHidden/>
               </w:rPr>
-              <w:instrText xml:space="preserve"> PAGEREF _Toc173480514 \h </w:instrText>
+              <w:instrText xml:space="preserve"> PAGEREF _Toc173491128 \h </w:instrText>
             </w:r>
             <w:r>
               <w:rPr>
@@ -2504,7 +2508,7 @@
               <w:noProof/>
             </w:rPr>
           </w:pPr>
-          <w:hyperlink w:anchor="_Toc173480515" w:history="1">
+          <w:hyperlink w:anchor="_Toc173491129" w:history="1">
             <w:r>
               <w:rPr>
                 <w:rStyle w:val="Hyperlink"/>
@@ -2535,7 +2539,7 @@
                 <w:noProof/>
                 <w:webHidden/>
               </w:rPr>
-              <w:instrText xml:space="preserve"> PAGEREF _Toc173480515 \h </w:instrText>
+              <w:instrText xml:space="preserve"> PAGEREF _Toc173491129 \h </w:instrText>
             </w:r>
             <w:r>
               <w:rPr>
@@ -2581,7 +2585,7 @@
               <w:noProof/>
             </w:rPr>
           </w:pPr>
-          <w:hyperlink w:anchor="_Toc173480516" w:history="1">
+          <w:hyperlink w:anchor="_Toc173491130" w:history="1">
             <w:r>
               <w:rPr>
                 <w:rStyle w:val="Hyperlink"/>
@@ -2612,7 +2616,7 @@
                 <w:noProof/>
                 <w:webHidden/>
               </w:rPr>
-              <w:instrText xml:space="preserve"> PAGEREF _Toc173480516 \h </w:instrText>
+              <w:instrText xml:space="preserve"> PAGEREF _Toc173491130 \h </w:instrText>
             </w:r>
             <w:r>
               <w:rPr>
@@ -2658,7 +2662,7 @@
               <w:noProof/>
             </w:rPr>
           </w:pPr>
-          <w:hyperlink w:anchor="_Toc173480517" w:history="1">
+          <w:hyperlink w:anchor="_Toc173491131" w:history="1">
             <w:r>
               <w:rPr>
                 <w:rStyle w:val="Hyperlink"/>
@@ -2689,7 +2693,7 @@
                 <w:noProof/>
                 <w:webHidden/>
               </w:rPr>
-              <w:instrText xml:space="preserve"> PAGEREF _Toc173480517 \h </w:instrText>
+              <w:instrText xml:space="preserve"> PAGEREF _Toc173491131 \h </w:instrText>
             </w:r>
             <w:r>
               <w:rPr>
@@ -2735,7 +2739,7 @@
               <w:noProof/>
             </w:rPr>
           </w:pPr>
-          <w:hyperlink w:anchor="_Toc173480518" w:history="1">
+          <w:hyperlink w:anchor="_Toc173491132" w:history="1">
             <w:r>
               <w:rPr>
                 <w:rStyle w:val="Hyperlink"/>
@@ -2766,7 +2770,7 @@
                 <w:noProof/>
                 <w:webHidden/>
               </w:rPr>
-              <w:instrText xml:space="preserve"> PAGEREF _Toc173480518 \h </w:instrText>
+              <w:instrText xml:space="preserve"> PAGEREF _Toc173491132 \h </w:instrText>
             </w:r>
             <w:r>
               <w:rPr>
@@ -2812,7 +2816,7 @@
               <w:noProof/>
             </w:rPr>
           </w:pPr>
-          <w:hyperlink w:anchor="_Toc173480519" w:history="1">
+          <w:hyperlink w:anchor="_Toc173491133" w:history="1">
             <w:r>
               <w:rPr>
                 <w:rStyle w:val="Hyperlink"/>
@@ -2843,7 +2847,7 @@
                 <w:noProof/>
                 <w:webHidden/>
               </w:rPr>
-              <w:instrText xml:space="preserve"> PAGEREF _Toc173480519 \h </w:instrText>
+              <w:instrText xml:space="preserve"> PAGEREF _Toc173491133 \h </w:instrText>
             </w:r>
             <w:r>
               <w:rPr>
@@ -2889,7 +2893,7 @@
               <w:noProof/>
             </w:rPr>
           </w:pPr>
-          <w:hyperlink w:anchor="_Toc173480520" w:history="1">
+          <w:hyperlink w:anchor="_Toc173491134" w:history="1">
             <w:r>
               <w:rPr>
                 <w:rStyle w:val="Hyperlink"/>
@@ -2920,7 +2924,7 @@
                 <w:noProof/>
                 <w:webHidden/>
               </w:rPr>
-              <w:instrText xml:space="preserve"> PAGEREF _Toc173480520 \h </w:instrText>
+              <w:instrText xml:space="preserve"> PAGEREF _Toc173491134 \h </w:instrText>
             </w:r>
             <w:r>
               <w:rPr>
@@ -2966,7 +2970,7 @@
               <w:noProof/>
             </w:rPr>
           </w:pPr>
-          <w:hyperlink w:anchor="_Toc173480521" w:history="1">
+          <w:hyperlink w:anchor="_Toc173491135" w:history="1">
             <w:r>
               <w:rPr>
                 <w:rStyle w:val="Hyperlink"/>
@@ -2997,7 +3001,7 @@
                 <w:noProof/>
                 <w:webHidden/>
               </w:rPr>
-              <w:instrText xml:space="preserve"> PAGEREF _Toc173480521 \h </w:instrText>
+              <w:instrText xml:space="preserve"> PAGEREF _Toc173491135 \h </w:instrText>
             </w:r>
             <w:r>
               <w:rPr>
@@ -3043,7 +3047,7 @@
               <w:noProof/>
             </w:rPr>
           </w:pPr>
-          <w:hyperlink w:anchor="_Toc173480522" w:history="1">
+          <w:hyperlink w:anchor="_Toc173491136" w:history="1">
             <w:r>
               <w:rPr>
                 <w:rStyle w:val="Hyperlink"/>
@@ -3074,7 +3078,7 @@
                 <w:noProof/>
                 <w:webHidden/>
               </w:rPr>
-              <w:instrText xml:space="preserve"> PAGEREF _Toc173480522 \h </w:instrText>
+              <w:instrText xml:space="preserve"> PAGEREF _Toc173491136 \h </w:instrText>
             </w:r>
             <w:r>
               <w:rPr>
@@ -3120,7 +3124,7 @@
               <w:noProof/>
             </w:rPr>
           </w:pPr>
-          <w:hyperlink w:anchor="_Toc173480523" w:history="1">
+          <w:hyperlink w:anchor="_Toc173491137" w:history="1">
             <w:r>
               <w:rPr>
                 <w:rStyle w:val="Hyperlink"/>
@@ -3151,7 +3155,7 @@
                 <w:noProof/>
                 <w:webHidden/>
               </w:rPr>
-              <w:instrText xml:space="preserve"> PAGEREF _Toc173480523 \h </w:instrText>
+              <w:instrText xml:space="preserve"> PAGEREF _Toc173491137 \h </w:instrText>
             </w:r>
             <w:r>
               <w:rPr>
@@ -3175,6 +3179,83 @@
                 <w:webHidden/>
               </w:rPr>
               <w:t>21</w:t>
+            </w:r>
+            <w:r>
+              <w:rPr>
+                <w:rFonts w:ascii="Times New Roman" w:hAnsi="Times New Roman" w:cs="Times New Roman"/>
+                <w:noProof/>
+                <w:webHidden/>
+              </w:rPr>
+              <w:fldChar w:fldCharType="end"/>
+            </w:r>
+          </w:hyperlink>
+        </w:p>
+        <w:p>
+          <w:pPr>
+            <w:pStyle w:val="TOC1"/>
+            <w:tabs>
+              <w:tab w:val="right" w:leader="dot" w:pos="9350"/>
+            </w:tabs>
+            <w:rPr>
+              <w:rFonts w:ascii="Times New Roman" w:eastAsiaTheme="minorEastAsia" w:hAnsi="Times New Roman" w:cs="Times New Roman"/>
+              <w:noProof/>
+            </w:rPr>
+          </w:pPr>
+          <w:hyperlink w:anchor="_Toc173491138" w:history="1">
+            <w:r>
+              <w:rPr>
+                <w:rStyle w:val="Hyperlink"/>
+                <w:rFonts w:ascii="Times New Roman" w:hAnsi="Times New Roman" w:cs="Times New Roman"/>
+                <w:noProof/>
+              </w:rPr>
+              <w:t>Skeleton Diagrams and Database Tables</w:t>
+            </w:r>
+            <w:r>
+              <w:rPr>
+                <w:rFonts w:ascii="Times New Roman" w:hAnsi="Times New Roman" w:cs="Times New Roman"/>
+                <w:noProof/>
+                <w:webHidden/>
+              </w:rPr>
+              <w:tab/>
+            </w:r>
+            <w:r>
+              <w:rPr>
+                <w:rFonts w:ascii="Times New Roman" w:hAnsi="Times New Roman" w:cs="Times New Roman"/>
+                <w:noProof/>
+                <w:webHidden/>
+              </w:rPr>
+              <w:fldChar w:fldCharType="begin"/>
+            </w:r>
+            <w:r>
+              <w:rPr>
+                <w:rFonts w:ascii="Times New Roman" w:hAnsi="Times New Roman" w:cs="Times New Roman"/>
+                <w:noProof/>
+                <w:webHidden/>
+              </w:rPr>
+              <w:instrText xml:space="preserve"> PAGEREF _Toc173491138 \h </w:instrText>
+            </w:r>
+            <w:r>
+              <w:rPr>
+                <w:rFonts w:ascii="Times New Roman" w:hAnsi="Times New Roman" w:cs="Times New Roman"/>
+                <w:noProof/>
+                <w:webHidden/>
+              </w:rPr>
+            </w:r>
+            <w:r>
+              <w:rPr>
+                <w:rFonts w:ascii="Times New Roman" w:hAnsi="Times New Roman" w:cs="Times New Roman"/>
+                <w:noProof/>
+                <w:webHidden/>
+              </w:rPr>
+              <w:fldChar w:fldCharType="separate"/>
+            </w:r>
+            <w:r>
+              <w:rPr>
+                <w:rFonts w:ascii="Times New Roman" w:hAnsi="Times New Roman" w:cs="Times New Roman"/>
+                <w:noProof/>
+                <w:webHidden/>
+              </w:rPr>
+              <w:t>22</w:t>
             </w:r>
             <w:r>
               <w:rPr>
@@ -3224,7 +3305,7 @@
           <w:rFonts w:ascii="Times New Roman" w:hAnsi="Times New Roman" w:cs="Times New Roman"/>
         </w:rPr>
       </w:pPr>
-      <w:bookmarkStart w:id="1" w:name="_Toc173480488"/>
+      <w:bookmarkStart w:id="1" w:name="_Toc173491102"/>
       <w:r>
         <w:rPr>
           <w:rFonts w:ascii="Times New Roman" w:hAnsi="Times New Roman" w:cs="Times New Roman"/>
@@ -3241,7 +3322,7 @@
           <w:rFonts w:ascii="Times New Roman" w:hAnsi="Times New Roman" w:cs="Times New Roman"/>
         </w:rPr>
       </w:pPr>
-      <w:bookmarkStart w:id="2" w:name="_Toc173480489"/>
+      <w:bookmarkStart w:id="2" w:name="_Toc173491103"/>
       <w:r>
         <w:rPr>
           <w:rFonts w:ascii="Times New Roman" w:hAnsi="Times New Roman" w:cs="Times New Roman"/>
@@ -3274,7 +3355,7 @@
           <w:rFonts w:ascii="Times New Roman" w:hAnsi="Times New Roman" w:cs="Times New Roman"/>
         </w:rPr>
       </w:pPr>
-      <w:bookmarkStart w:id="3" w:name="_Toc173480490"/>
+      <w:bookmarkStart w:id="3" w:name="_Toc173491104"/>
       <w:r>
         <w:rPr>
           <w:rFonts w:ascii="Times New Roman" w:hAnsi="Times New Roman" w:cs="Times New Roman"/>
@@ -3307,7 +3388,7 @@
           <w:rFonts w:ascii="Times New Roman" w:hAnsi="Times New Roman" w:cs="Times New Roman"/>
         </w:rPr>
       </w:pPr>
-      <w:bookmarkStart w:id="4" w:name="_Toc173480491"/>
+      <w:bookmarkStart w:id="4" w:name="_Toc173491105"/>
       <w:r>
         <w:rPr>
           <w:rFonts w:ascii="Times New Roman" w:hAnsi="Times New Roman" w:cs="Times New Roman"/>
@@ -3623,7 +3704,7 @@
           <w:rFonts w:ascii="Times New Roman" w:hAnsi="Times New Roman" w:cs="Times New Roman"/>
         </w:rPr>
       </w:pPr>
-      <w:bookmarkStart w:id="5" w:name="_Toc173480492"/>
+      <w:bookmarkStart w:id="5" w:name="_Toc173491106"/>
       <w:r>
         <w:rPr>
           <w:rFonts w:ascii="Times New Roman" w:hAnsi="Times New Roman" w:cs="Times New Roman"/>
@@ -3806,7 +3887,7 @@
           <w:rFonts w:ascii="Times New Roman" w:hAnsi="Times New Roman" w:cs="Times New Roman"/>
         </w:rPr>
       </w:pPr>
-      <w:bookmarkStart w:id="6" w:name="_Toc173480493"/>
+      <w:bookmarkStart w:id="6" w:name="_Toc173491107"/>
       <w:r>
         <w:rPr>
           <w:rFonts w:ascii="Times New Roman" w:hAnsi="Times New Roman" w:cs="Times New Roman"/>
@@ -4104,7 +4185,7 @@
           <w:rFonts w:ascii="Times New Roman" w:hAnsi="Times New Roman" w:cs="Times New Roman"/>
         </w:rPr>
       </w:pPr>
-      <w:bookmarkStart w:id="7" w:name="_Toc173480494"/>
+      <w:bookmarkStart w:id="7" w:name="_Toc173491108"/>
       <w:r>
         <w:rPr>
           <w:rFonts w:ascii="Times New Roman" w:hAnsi="Times New Roman" w:cs="Times New Roman"/>
@@ -4121,7 +4202,7 @@
           <w:rFonts w:ascii="Times New Roman" w:hAnsi="Times New Roman" w:cs="Times New Roman"/>
         </w:rPr>
       </w:pPr>
-      <w:bookmarkStart w:id="8" w:name="_Toc173480495"/>
+      <w:bookmarkStart w:id="8" w:name="_Toc173491109"/>
       <w:r>
         <w:rPr>
           <w:rFonts w:ascii="Times New Roman" w:hAnsi="Times New Roman" w:cs="Times New Roman"/>
@@ -4713,7 +4794,7 @@
           <w:rFonts w:ascii="Times New Roman" w:hAnsi="Times New Roman" w:cs="Times New Roman"/>
         </w:rPr>
       </w:pPr>
-      <w:bookmarkStart w:id="9" w:name="_Toc173480496"/>
+      <w:bookmarkStart w:id="9" w:name="_Toc173491110"/>
       <w:r>
         <w:rPr>
           <w:rFonts w:ascii="Times New Roman" w:hAnsi="Times New Roman" w:cs="Times New Roman"/>
@@ -4729,7 +4810,7 @@
           <w:rFonts w:ascii="Times New Roman" w:hAnsi="Times New Roman" w:cs="Times New Roman"/>
         </w:rPr>
       </w:pPr>
-      <w:bookmarkStart w:id="10" w:name="_Toc173480497"/>
+      <w:bookmarkStart w:id="10" w:name="_Toc173491111"/>
       <w:r>
         <w:rPr>
           <w:rFonts w:ascii="Times New Roman" w:hAnsi="Times New Roman" w:cs="Times New Roman"/>
@@ -5535,7 +5616,7 @@
           <w:rFonts w:ascii="Times New Roman" w:hAnsi="Times New Roman" w:cs="Times New Roman"/>
         </w:rPr>
       </w:pPr>
-      <w:bookmarkStart w:id="11" w:name="_Toc173480498"/>
+      <w:bookmarkStart w:id="11" w:name="_Toc173491112"/>
       <w:r>
         <w:rPr>
           <w:rFonts w:ascii="Times New Roman" w:hAnsi="Times New Roman" w:cs="Times New Roman"/>
@@ -6415,7 +6496,7 @@
           <w:rFonts w:ascii="Times New Roman" w:hAnsi="Times New Roman" w:cs="Times New Roman"/>
         </w:rPr>
       </w:pPr>
-      <w:bookmarkStart w:id="12" w:name="_Toc173480499"/>
+      <w:bookmarkStart w:id="12" w:name="_Toc173491113"/>
       <w:r>
         <w:rPr>
           <w:rFonts w:ascii="Times New Roman" w:hAnsi="Times New Roman" w:cs="Times New Roman"/>
@@ -7259,7 +7340,7 @@
           <w:rFonts w:ascii="Times New Roman" w:hAnsi="Times New Roman" w:cs="Times New Roman"/>
         </w:rPr>
       </w:pPr>
-      <w:bookmarkStart w:id="13" w:name="_Toc173480500"/>
+      <w:bookmarkStart w:id="13" w:name="_Toc173491114"/>
       <w:r>
         <w:rPr>
           <w:rFonts w:ascii="Times New Roman" w:hAnsi="Times New Roman" w:cs="Times New Roman"/>
@@ -8193,7 +8274,7 @@
           <w:rFonts w:ascii="Times New Roman" w:hAnsi="Times New Roman" w:cs="Times New Roman"/>
         </w:rPr>
       </w:pPr>
-      <w:bookmarkStart w:id="14" w:name="_Toc173480501"/>
+      <w:bookmarkStart w:id="14" w:name="_Toc173491115"/>
       <w:r>
         <w:rPr>
           <w:rFonts w:ascii="Times New Roman" w:hAnsi="Times New Roman" w:cs="Times New Roman"/>
@@ -9128,7 +9209,7 @@
           <w:rFonts w:ascii="Times New Roman" w:hAnsi="Times New Roman" w:cs="Times New Roman"/>
         </w:rPr>
       </w:pPr>
-      <w:bookmarkStart w:id="15" w:name="_Toc173480502"/>
+      <w:bookmarkStart w:id="15" w:name="_Toc173491116"/>
       <w:r>
         <w:rPr>
           <w:rFonts w:ascii="Times New Roman" w:hAnsi="Times New Roman" w:cs="Times New Roman"/>
@@ -9158,7 +9239,7 @@
           <w:noProof/>
         </w:rPr>
         <w:drawing>
-          <wp:inline distT="0" distB="0" distL="0" distR="0" wp14:anchorId="46702EF8" wp14:editId="58C6BB21">
+          <wp:inline distT="0" distB="0" distL="0" distR="0" wp14:anchorId="2A975B06" wp14:editId="0B8BCC8D">
             <wp:extent cx="5971803" cy="5722620"/>
             <wp:effectExtent l="0" t="0" r="0" b="0"/>
             <wp:docPr id="1" name="Picture 1"/>
@@ -9214,7 +9295,7 @@
           <w:rFonts w:ascii="Times New Roman" w:hAnsi="Times New Roman" w:cs="Times New Roman"/>
         </w:rPr>
       </w:pPr>
-      <w:bookmarkStart w:id="16" w:name="_Toc173480503"/>
+      <w:bookmarkStart w:id="16" w:name="_Toc173491117"/>
       <w:r>
         <w:rPr>
           <w:rFonts w:ascii="Times New Roman" w:hAnsi="Times New Roman" w:cs="Times New Roman"/>
@@ -9231,7 +9312,7 @@
           <w:rFonts w:ascii="Times New Roman" w:hAnsi="Times New Roman" w:cs="Times New Roman"/>
         </w:rPr>
       </w:pPr>
-      <w:bookmarkStart w:id="17" w:name="_Toc173480504"/>
+      <w:bookmarkStart w:id="17" w:name="_Toc173491118"/>
       <w:r>
         <w:rPr>
           <w:rFonts w:ascii="Times New Roman" w:hAnsi="Times New Roman" w:cs="Times New Roman"/>
@@ -10346,7 +10427,7 @@
           <w:rFonts w:ascii="Times New Roman" w:hAnsi="Times New Roman" w:cs="Times New Roman"/>
         </w:rPr>
       </w:pPr>
-      <w:bookmarkStart w:id="18" w:name="_Toc173480505"/>
+      <w:bookmarkStart w:id="18" w:name="_Toc173491119"/>
       <w:r>
         <w:rPr>
           <w:rFonts w:ascii="Times New Roman" w:hAnsi="Times New Roman" w:cs="Times New Roman"/>
@@ -11661,7 +11742,7 @@
           <w:rFonts w:ascii="Times New Roman" w:hAnsi="Times New Roman" w:cs="Times New Roman"/>
         </w:rPr>
       </w:pPr>
-      <w:bookmarkStart w:id="19" w:name="_Toc173480506"/>
+      <w:bookmarkStart w:id="19" w:name="_Toc173491120"/>
       <w:r>
         <w:rPr>
           <w:rFonts w:ascii="Times New Roman" w:hAnsi="Times New Roman" w:cs="Times New Roman"/>
@@ -11683,7 +11764,7 @@
           <w:noProof/>
         </w:rPr>
         <w:drawing>
-          <wp:inline distT="0" distB="0" distL="0" distR="0" wp14:anchorId="5B05D56D" wp14:editId="09D99AC8">
+          <wp:inline distT="0" distB="0" distL="0" distR="0" wp14:anchorId="0D32E8C2" wp14:editId="75182268">
             <wp:extent cx="7463148" cy="2851150"/>
             <wp:effectExtent l="0" t="0" r="5080" b="6350"/>
             <wp:docPr id="5" name="Picture 5"/>
@@ -11746,7 +11827,7 @@
           <w:rFonts w:ascii="Times New Roman" w:hAnsi="Times New Roman" w:cs="Times New Roman"/>
         </w:rPr>
       </w:pPr>
-      <w:bookmarkStart w:id="20" w:name="_Toc173480507"/>
+      <w:bookmarkStart w:id="20" w:name="_Toc173491121"/>
       <w:r>
         <w:rPr>
           <w:rFonts w:ascii="Times New Roman" w:hAnsi="Times New Roman" w:cs="Times New Roman"/>
@@ -11768,41 +11849,30 @@
           <w:rFonts w:ascii="Times New Roman" w:hAnsi="Times New Roman" w:cs="Times New Roman"/>
           <w:noProof/>
         </w:rPr>
-        <w:drawing>
-          <wp:inline distT="0" distB="0" distL="0" distR="0" wp14:anchorId="7C139882" wp14:editId="16CEB9BA">
-            <wp:extent cx="7540406" cy="4069080"/>
-            <wp:effectExtent l="0" t="0" r="3810" b="7620"/>
-            <wp:docPr id="8" name="Picture 8"/>
-            <wp:cNvGraphicFramePr>
-              <a:graphicFrameLocks xmlns:a="http://schemas.openxmlformats.org/drawingml/2006/main" noChangeAspect="1"/>
-            </wp:cNvGraphicFramePr>
-            <a:graphic xmlns:a="http://schemas.openxmlformats.org/drawingml/2006/main">
-              <a:graphicData uri="http://schemas.openxmlformats.org/drawingml/2006/picture">
-                <pic:pic xmlns:pic="http://schemas.openxmlformats.org/drawingml/2006/picture">
-                  <pic:nvPicPr>
-                    <pic:cNvPr id="0" name=""/>
-                    <pic:cNvPicPr/>
-                  </pic:nvPicPr>
-                  <pic:blipFill>
-                    <a:blip r:embed="rId12"/>
-                    <a:stretch>
-                      <a:fillRect/>
-                    </a:stretch>
-                  </pic:blipFill>
-                  <pic:spPr>
-                    <a:xfrm>
-                      <a:off x="0" y="0"/>
-                      <a:ext cx="7540406" cy="4069080"/>
-                    </a:xfrm>
-                    <a:prstGeom prst="rect">
-                      <a:avLst/>
-                    </a:prstGeom>
-                  </pic:spPr>
-                </pic:pic>
-              </a:graphicData>
-            </a:graphic>
-          </wp:inline>
-        </w:drawing>
+        <w:pict>
+          <v:shapetype id="_x0000_t75" coordsize="21600,21600" o:spt="75" o:preferrelative="t" path="m@4@5l@4@11@9@11@9@5xe" filled="f" stroked="f">
+            <v:stroke joinstyle="miter"/>
+            <v:formulas>
+              <v:f eqn="if lineDrawn pixelLineWidth 0"/>
+              <v:f eqn="sum @0 1 0"/>
+              <v:f eqn="sum 0 0 @1"/>
+              <v:f eqn="prod @2 1 2"/>
+              <v:f eqn="prod @3 21600 pixelWidth"/>
+              <v:f eqn="prod @3 21600 pixelHeight"/>
+              <v:f eqn="sum @0 0 1"/>
+              <v:f eqn="prod @6 1 2"/>
+              <v:f eqn="prod @7 21600 pixelWidth"/>
+              <v:f eqn="sum @8 21600 0"/>
+              <v:f eqn="prod @7 21600 pixelHeight"/>
+              <v:f eqn="sum @10 21600 0"/>
+            </v:formulas>
+            <v:path o:extrusionok="f" gradientshapeok="t" o:connecttype="rect"/>
+            <o:lock v:ext="edit" aspectratio="t"/>
+          </v:shapetype>
+          <v:shape id="_x0000_i1025" type="#_x0000_t75" style="width:585pt;height:313.8pt">
+            <v:imagedata r:id="rId12" o:title="Class Diagram"/>
+          </v:shape>
+        </w:pict>
       </w:r>
     </w:p>
     <w:p>
@@ -11825,7 +11895,7 @@
           <w:rFonts w:ascii="Times New Roman" w:hAnsi="Times New Roman" w:cs="Times New Roman"/>
         </w:rPr>
       </w:pPr>
-      <w:bookmarkStart w:id="21" w:name="_Toc173480508"/>
+      <w:bookmarkStart w:id="21" w:name="_Toc173491122"/>
       <w:r>
         <w:rPr>
           <w:rFonts w:ascii="Times New Roman" w:hAnsi="Times New Roman" w:cs="Times New Roman"/>
@@ -11848,7 +11918,7 @@
           <w:rFonts w:ascii="Times New Roman" w:hAnsi="Times New Roman" w:cs="Times New Roman"/>
         </w:rPr>
       </w:pPr>
-      <w:bookmarkStart w:id="22" w:name="_Toc173480509"/>
+      <w:bookmarkStart w:id="22" w:name="_Toc173491123"/>
       <w:r>
         <w:rPr>
           <w:rFonts w:ascii="Times New Roman" w:hAnsi="Times New Roman" w:cs="Times New Roman"/>
@@ -12342,7 +12412,7 @@
           <w:rFonts w:ascii="Times New Roman" w:hAnsi="Times New Roman" w:cs="Times New Roman"/>
         </w:rPr>
       </w:pPr>
-      <w:bookmarkStart w:id="23" w:name="_Toc173480510"/>
+      <w:bookmarkStart w:id="23" w:name="_Toc173491124"/>
       <w:r>
         <w:rPr>
           <w:rFonts w:ascii="Times New Roman" w:hAnsi="Times New Roman" w:cs="Times New Roman"/>
@@ -12363,7 +12433,7 @@
           <w:noProof/>
         </w:rPr>
         <w:drawing>
-          <wp:inline distT="0" distB="0" distL="0" distR="0" wp14:anchorId="13B7C9D9" wp14:editId="0CC742EE">
+          <wp:inline distT="0" distB="0" distL="0" distR="0" wp14:anchorId="39ECD802" wp14:editId="4E2791AD">
             <wp:extent cx="5943600" cy="3815080"/>
             <wp:effectExtent l="0" t="0" r="0" b="0"/>
             <wp:docPr id="4" name="Picture 4"/>
@@ -12419,7 +12489,7 @@
           <w:rFonts w:ascii="Times New Roman" w:hAnsi="Times New Roman" w:cs="Times New Roman"/>
         </w:rPr>
       </w:pPr>
-      <w:bookmarkStart w:id="24" w:name="_Toc173480511"/>
+      <w:bookmarkStart w:id="24" w:name="_Toc173491125"/>
       <w:r>
         <w:rPr>
           <w:rFonts w:ascii="Times New Roman" w:hAnsi="Times New Roman" w:cs="Times New Roman"/>
@@ -12968,7 +13038,7 @@
           <w:rFonts w:ascii="Times New Roman" w:hAnsi="Times New Roman" w:cs="Times New Roman"/>
         </w:rPr>
       </w:pPr>
-      <w:bookmarkStart w:id="25" w:name="_Toc173480512"/>
+      <w:bookmarkStart w:id="25" w:name="_Toc173491126"/>
       <w:r>
         <w:rPr>
           <w:rFonts w:ascii="Times New Roman" w:hAnsi="Times New Roman" w:cs="Times New Roman"/>
@@ -12990,7 +13060,7 @@
           <w:noProof/>
         </w:rPr>
         <w:drawing>
-          <wp:inline distT="0" distB="0" distL="0" distR="0" wp14:anchorId="535F67AC" wp14:editId="0E1908B4">
+          <wp:inline distT="0" distB="0" distL="0" distR="0" wp14:anchorId="5F0C8897" wp14:editId="7EE0F486">
             <wp:extent cx="7269277" cy="2628900"/>
             <wp:effectExtent l="0" t="0" r="8255" b="0"/>
             <wp:docPr id="2" name="Picture 2"/>
@@ -13046,7 +13116,7 @@
           <w:rFonts w:ascii="Times New Roman" w:hAnsi="Times New Roman" w:cs="Times New Roman"/>
         </w:rPr>
       </w:pPr>
-      <w:bookmarkStart w:id="26" w:name="_Toc173480513"/>
+      <w:bookmarkStart w:id="26" w:name="_Toc173491127"/>
       <w:r>
         <w:rPr>
           <w:rFonts w:ascii="Times New Roman" w:hAnsi="Times New Roman" w:cs="Times New Roman"/>
@@ -13614,7 +13684,7 @@
           <w:rFonts w:ascii="Times New Roman" w:hAnsi="Times New Roman" w:cs="Times New Roman"/>
         </w:rPr>
       </w:pPr>
-      <w:bookmarkStart w:id="27" w:name="_Toc173480514"/>
+      <w:bookmarkStart w:id="27" w:name="_Toc173491128"/>
       <w:r>
         <w:rPr>
           <w:rFonts w:ascii="Times New Roman" w:hAnsi="Times New Roman" w:cs="Times New Roman"/>
@@ -13636,7 +13706,7 @@
           <w:noProof/>
         </w:rPr>
         <w:drawing>
-          <wp:inline distT="0" distB="0" distL="0" distR="0" wp14:anchorId="716FA559" wp14:editId="63273DDE">
+          <wp:inline distT="0" distB="0" distL="0" distR="0" wp14:anchorId="1711B98F" wp14:editId="1E08669D">
             <wp:extent cx="7434826" cy="2659380"/>
             <wp:effectExtent l="0" t="0" r="0" b="7620"/>
             <wp:docPr id="3" name="Picture 3"/>
@@ -13700,7 +13770,7 @@
           <w:rFonts w:ascii="Times New Roman" w:hAnsi="Times New Roman" w:cs="Times New Roman"/>
         </w:rPr>
       </w:pPr>
-      <w:bookmarkStart w:id="28" w:name="_Toc173480515"/>
+      <w:bookmarkStart w:id="28" w:name="_Toc173491129"/>
       <w:r>
         <w:rPr>
           <w:rFonts w:ascii="Times New Roman" w:hAnsi="Times New Roman" w:cs="Times New Roman"/>
@@ -14256,7 +14326,7 @@
           <w:rFonts w:ascii="Times New Roman" w:hAnsi="Times New Roman" w:cs="Times New Roman"/>
         </w:rPr>
       </w:pPr>
-      <w:bookmarkStart w:id="29" w:name="_Toc173480516"/>
+      <w:bookmarkStart w:id="29" w:name="_Toc173491130"/>
       <w:r>
         <w:rPr>
           <w:rFonts w:ascii="Times New Roman" w:hAnsi="Times New Roman" w:cs="Times New Roman"/>
@@ -14278,7 +14348,7 @@
           <w:noProof/>
         </w:rPr>
         <w:drawing>
-          <wp:inline distT="0" distB="0" distL="0" distR="0" wp14:anchorId="737D5545" wp14:editId="2A3D404A">
+          <wp:inline distT="0" distB="0" distL="0" distR="0" wp14:anchorId="43554956" wp14:editId="39EB39D7">
             <wp:extent cx="7529178" cy="3093720"/>
             <wp:effectExtent l="0" t="0" r="0" b="0"/>
             <wp:docPr id="6" name="Picture 6"/>
@@ -14334,7 +14404,7 @@
           <w:rFonts w:ascii="Times New Roman" w:hAnsi="Times New Roman" w:cs="Times New Roman"/>
         </w:rPr>
       </w:pPr>
-      <w:bookmarkStart w:id="30" w:name="_Toc173480517"/>
+      <w:bookmarkStart w:id="30" w:name="_Toc173491131"/>
       <w:r>
         <w:rPr>
           <w:rFonts w:ascii="Times New Roman" w:hAnsi="Times New Roman" w:cs="Times New Roman"/>
@@ -14356,7 +14426,7 @@
           <w:noProof/>
         </w:rPr>
         <w:drawing>
-          <wp:inline distT="0" distB="0" distL="0" distR="0" wp14:anchorId="0AD8130E" wp14:editId="1E5FAE18">
+          <wp:inline distT="0" distB="0" distL="0" distR="0" wp14:anchorId="1016BF88" wp14:editId="53BE7063">
             <wp:extent cx="5943600" cy="3770630"/>
             <wp:effectExtent l="0" t="0" r="0" b="1270"/>
             <wp:docPr id="9" name="Picture 9"/>
@@ -14399,7 +14469,7 @@
           <w:rFonts w:ascii="Times New Roman" w:hAnsi="Times New Roman" w:cs="Times New Roman"/>
         </w:rPr>
       </w:pPr>
-      <w:bookmarkStart w:id="31" w:name="_Toc173480518"/>
+      <w:bookmarkStart w:id="31" w:name="_Toc173491132"/>
       <w:r>
         <w:rPr>
           <w:rFonts w:ascii="Times New Roman" w:hAnsi="Times New Roman" w:cs="Times New Roman"/>
@@ -14508,7 +14578,7 @@
           <w:rFonts w:ascii="Times New Roman" w:hAnsi="Times New Roman" w:cs="Times New Roman"/>
         </w:rPr>
       </w:pPr>
-      <w:bookmarkStart w:id="32" w:name="_Toc173480519"/>
+      <w:bookmarkStart w:id="32" w:name="_Toc173491133"/>
       <w:r>
         <w:rPr>
           <w:rFonts w:ascii="Times New Roman" w:hAnsi="Times New Roman" w:cs="Times New Roman"/>
@@ -14531,7 +14601,7 @@
           <w:noProof/>
         </w:rPr>
         <w:drawing>
-          <wp:inline distT="0" distB="0" distL="0" distR="0" wp14:anchorId="57A6966D" wp14:editId="2CE5A6EB">
+          <wp:inline distT="0" distB="0" distL="0" distR="0" wp14:anchorId="4BEA77B5" wp14:editId="7CFF2A40">
             <wp:extent cx="4538133" cy="5905391"/>
             <wp:effectExtent l="0" t="0" r="0" b="635"/>
             <wp:docPr id="7" name="Picture 7"/>
@@ -14589,7 +14659,7 @@
           <w:rFonts w:ascii="Times New Roman" w:hAnsi="Times New Roman" w:cs="Times New Roman"/>
         </w:rPr>
       </w:pPr>
-      <w:bookmarkStart w:id="33" w:name="_Toc173480520"/>
+      <w:bookmarkStart w:id="33" w:name="_Toc173491134"/>
       <w:r>
         <w:rPr>
           <w:rFonts w:ascii="Times New Roman" w:hAnsi="Times New Roman" w:cs="Times New Roman"/>
@@ -14612,7 +14682,7 @@
           <w:noProof/>
         </w:rPr>
         <w:drawing>
-          <wp:inline distT="0" distB="0" distL="0" distR="0" wp14:anchorId="01415E9D" wp14:editId="43D76D53">
+          <wp:inline distT="0" distB="0" distL="0" distR="0" wp14:anchorId="6404CEBC" wp14:editId="277BFB4F">
             <wp:extent cx="7321709" cy="2929466"/>
             <wp:effectExtent l="0" t="0" r="0" b="4445"/>
             <wp:docPr id="10" name="Picture 10"/>
@@ -14655,7 +14725,7 @@
           <w:rFonts w:ascii="Times New Roman" w:hAnsi="Times New Roman" w:cs="Times New Roman"/>
         </w:rPr>
       </w:pPr>
-      <w:bookmarkStart w:id="34" w:name="_Toc173480521"/>
+      <w:bookmarkStart w:id="34" w:name="_Toc173491135"/>
       <w:r>
         <w:rPr>
           <w:rFonts w:ascii="Times New Roman" w:hAnsi="Times New Roman" w:cs="Times New Roman"/>
@@ -14743,7 +14813,7 @@
           <w:rFonts w:ascii="Times New Roman" w:hAnsi="Times New Roman" w:cs="Times New Roman"/>
         </w:rPr>
       </w:pPr>
-      <w:bookmarkStart w:id="35" w:name="_Toc173480522"/>
+      <w:bookmarkStart w:id="35" w:name="_Toc173491136"/>
       <w:r>
         <w:rPr>
           <w:rFonts w:ascii="Times New Roman" w:hAnsi="Times New Roman" w:cs="Times New Roman"/>
@@ -14766,7 +14836,7 @@
           <w:noProof/>
         </w:rPr>
         <w:drawing>
-          <wp:inline distT="0" distB="0" distL="0" distR="0" wp14:anchorId="3A89DD26" wp14:editId="55F5D17F">
+          <wp:inline distT="0" distB="0" distL="0" distR="0" wp14:anchorId="5A64C696" wp14:editId="67234DDE">
             <wp:extent cx="7345680" cy="5588524"/>
             <wp:effectExtent l="0" t="0" r="7620" b="0"/>
             <wp:docPr id="13" name="Picture 13"/>
@@ -14809,7 +14879,7 @@
           <w:rFonts w:ascii="Times New Roman" w:hAnsi="Times New Roman" w:cs="Times New Roman"/>
         </w:rPr>
       </w:pPr>
-      <w:bookmarkStart w:id="36" w:name="_Toc173480523"/>
+      <w:bookmarkStart w:id="36" w:name="_Toc173491137"/>
       <w:r>
         <w:rPr>
           <w:rFonts w:ascii="Times New Roman" w:hAnsi="Times New Roman" w:cs="Times New Roman"/>
@@ -14918,6 +14988,37 @@
           <w:sz w:val="24"/>
         </w:rPr>
         <w:t>A Local Cache is also used by the Client. This may be especially helpful for users who are attempting to generate many different weather models for the same area. Many of these models may use the same data, so storing that data in the cache shortens retrieval and limits the amount of visits to the Database.</w:t>
+      </w:r>
+    </w:p>
+    <w:p>
+      <w:pPr>
+        <w:pStyle w:val="Heading1"/>
+        <w:rPr>
+          <w:rFonts w:ascii="Times New Roman" w:hAnsi="Times New Roman" w:cs="Times New Roman"/>
+        </w:rPr>
+      </w:pPr>
+      <w:bookmarkStart w:id="37" w:name="_Toc173491138"/>
+      <w:r>
+        <w:rPr>
+          <w:rFonts w:ascii="Times New Roman" w:hAnsi="Times New Roman" w:cs="Times New Roman"/>
+        </w:rPr>
+        <w:t>Skeleton Diagrams and Database Tables</w:t>
+      </w:r>
+      <w:bookmarkEnd w:id="37"/>
+    </w:p>
+    <w:p>
+      <w:pPr>
+        <w:rPr>
+          <w:rFonts w:ascii="Times New Roman" w:hAnsi="Times New Roman" w:cs="Times New Roman"/>
+          <w:sz w:val="24"/>
+        </w:rPr>
+      </w:pPr>
+      <w:r>
+        <w:rPr>
+          <w:rFonts w:ascii="Times New Roman" w:hAnsi="Times New Roman" w:cs="Times New Roman"/>
+          <w:sz w:val="24"/>
+        </w:rPr>
+        <w:t>Skeleton Diagrams and Database tables for the EMPS can be found in the repository under their respective folders.</w:t>
       </w:r>
     </w:p>
     <w:sectPr>
@@ -18104,7 +18205,7 @@
 </file>
 
 <file path=customXml/itemProps2.xml><?xml version="1.0" encoding="utf-8"?>
-<ds:datastoreItem xmlns:ds="http://schemas.openxmlformats.org/officeDocument/2006/customXml" ds:itemID="{DE46A25B-593A-48BE-A7EC-56CF02F40109}">
+<ds:datastoreItem xmlns:ds="http://schemas.openxmlformats.org/officeDocument/2006/customXml" ds:itemID="{9B32F0F0-E234-4ED9-AE87-B67111CECCB8}">
   <ds:schemaRefs>
     <ds:schemaRef ds:uri="http://schemas.openxmlformats.org/officeDocument/2006/bibliography"/>
   </ds:schemaRefs>

</xml_diff>